<commit_message>
tambah deskripsi sistem, update pdm
</commit_message>
<xml_diff>
--- a/Laporan FP.docx
+++ b/Laporan FP.docx
@@ -169,11 +169,19 @@
           <w:lang w:val="id-ID"/>
         </w:rPr>
       </w:pPr>
-      <w:r>
-        <w:rPr>
-          <w:lang w:val="id-ID"/>
-        </w:rPr>
-        <w:t>Sarwosri, M.T.</w:t>
+      <w:proofErr w:type="spellStart"/>
+      <w:r>
+        <w:rPr>
+          <w:lang w:val="id-ID"/>
+        </w:rPr>
+        <w:t>Sarwosri</w:t>
+      </w:r>
+      <w:proofErr w:type="spellEnd"/>
+      <w:r>
+        <w:rPr>
+          <w:lang w:val="id-ID"/>
+        </w:rPr>
+        <w:t>, M.T.</w:t>
       </w:r>
     </w:p>
     <w:p>
@@ -403,6 +411,7 @@
     </w:p>
     <w:p>
       <w:pPr>
+        <w:ind w:firstLine="720"/>
         <w:jc w:val="both"/>
         <w:rPr>
           <w:lang w:val="id-ID"/>
@@ -410,27 +419,658 @@
       </w:pPr>
       <w:r>
         <w:rPr>
-          <w:highlight w:val="yellow"/>
-          <w:lang w:val="id-ID"/>
-        </w:rPr>
-        <w:t>Tuliskan deskripsi sistem yang Anda kerjakan</w:t>
-      </w:r>
-    </w:p>
-    <w:p>
-      <w:pPr>
-        <w:rPr>
-          <w:lang w:val="id-ID"/>
-        </w:rPr>
-      </w:pPr>
-    </w:p>
-    <w:p>
-      <w:pPr>
-        <w:rPr>
-          <w:lang w:val="id-ID"/>
-        </w:rPr>
-      </w:pPr>
-      <w:bookmarkStart w:id="0" w:name="_GoBack"/>
-      <w:bookmarkEnd w:id="0"/>
+          <w:lang w:val="id-ID"/>
+        </w:rPr>
+        <w:t>Sistem yang kami buat merupakan</w:t>
+      </w:r>
+      <w:r>
+        <w:rPr>
+          <w:lang w:val="id-ID"/>
+        </w:rPr>
+        <w:t xml:space="preserve"> sistem </w:t>
+      </w:r>
+      <w:r>
+        <w:rPr>
+          <w:lang w:val="id-ID"/>
+        </w:rPr>
+        <w:t xml:space="preserve">informasi dari wisma-wisma yang ada di Institut Teknologi Sepuluh </w:t>
+      </w:r>
+      <w:proofErr w:type="spellStart"/>
+      <w:r>
+        <w:rPr>
+          <w:lang w:val="id-ID"/>
+        </w:rPr>
+        <w:t>Nopember</w:t>
+      </w:r>
+      <w:proofErr w:type="spellEnd"/>
+      <w:r>
+        <w:rPr>
+          <w:lang w:val="id-ID"/>
+        </w:rPr>
+        <w:t xml:space="preserve"> Surabaya. Di sistem ini kami menyediakan hanya 3 wisma, yaitu Wisma Flamboyan, Wisma </w:t>
+      </w:r>
+      <w:proofErr w:type="spellStart"/>
+      <w:r>
+        <w:rPr>
+          <w:lang w:val="id-ID"/>
+        </w:rPr>
+        <w:t>Bougenville</w:t>
+      </w:r>
+      <w:proofErr w:type="spellEnd"/>
+      <w:r>
+        <w:rPr>
+          <w:lang w:val="id-ID"/>
+        </w:rPr>
+        <w:t xml:space="preserve">, dan Wisma Yasmine. Ketiga wisma tersebut memiliki tipe-tipe yang berbeda. Wisma Flamboyan memiliki 3 tipe kamar, yaitu </w:t>
+      </w:r>
+      <w:proofErr w:type="spellStart"/>
+      <w:r>
+        <w:rPr>
+          <w:i/>
+          <w:lang w:val="id-ID"/>
+        </w:rPr>
+        <w:t>standard</w:t>
+      </w:r>
+      <w:proofErr w:type="spellEnd"/>
+      <w:r>
+        <w:rPr>
+          <w:lang w:val="id-ID"/>
+        </w:rPr>
+        <w:t xml:space="preserve">, eksekutif, dan VIP. Wisma </w:t>
+      </w:r>
+      <w:proofErr w:type="spellStart"/>
+      <w:r>
+        <w:rPr>
+          <w:lang w:val="id-ID"/>
+        </w:rPr>
+        <w:t>Bougenville</w:t>
+      </w:r>
+      <w:proofErr w:type="spellEnd"/>
+      <w:r>
+        <w:rPr>
+          <w:lang w:val="id-ID"/>
+        </w:rPr>
+        <w:t xml:space="preserve"> memiliki 2 tipe kamar, yaitu </w:t>
+      </w:r>
+      <w:proofErr w:type="spellStart"/>
+      <w:r>
+        <w:rPr>
+          <w:i/>
+          <w:lang w:val="id-ID"/>
+        </w:rPr>
+        <w:t>standard</w:t>
+      </w:r>
+      <w:proofErr w:type="spellEnd"/>
+      <w:r>
+        <w:rPr>
+          <w:lang w:val="id-ID"/>
+        </w:rPr>
+        <w:t xml:space="preserve"> dan eksekutif. Sedangkan Yasmine hanya memiliki 1 tipe kamar, atau disini kami menganggapnya sebagai sewa rumah / kontrakan.  Masing-masing wisma tersebut memiliki jumlah kamar, fasilitas-fasilitas, dan harga sewa tiap hari yang berbeda tergantung dari tipe kamar yang dimiliki.</w:t>
+      </w:r>
+    </w:p>
+    <w:p>
+      <w:pPr>
+        <w:ind w:firstLine="720"/>
+        <w:jc w:val="both"/>
+      </w:pPr>
+      <w:r>
+        <w:rPr>
+          <w:lang w:val="id-ID"/>
+        </w:rPr>
+        <w:t xml:space="preserve">Dengan mengacu pada </w:t>
+      </w:r>
+      <w:proofErr w:type="spellStart"/>
+      <w:r>
+        <w:rPr>
+          <w:i/>
+          <w:lang w:val="id-ID"/>
+        </w:rPr>
+        <w:t>physical</w:t>
+      </w:r>
+      <w:proofErr w:type="spellEnd"/>
+      <w:r>
+        <w:rPr>
+          <w:i/>
+          <w:lang w:val="id-ID"/>
+        </w:rPr>
+        <w:t xml:space="preserve"> data model</w:t>
+      </w:r>
+      <w:r>
+        <w:rPr>
+          <w:lang w:val="id-ID"/>
+        </w:rPr>
+        <w:t xml:space="preserve"> di halaman berikutnya, dalam sistem ini kami terlebih dahulu menyediakan beberapa </w:t>
+      </w:r>
+      <w:proofErr w:type="spellStart"/>
+      <w:r>
+        <w:rPr>
+          <w:i/>
+          <w:lang w:val="id-ID"/>
+        </w:rPr>
+        <w:t>database</w:t>
+      </w:r>
+      <w:proofErr w:type="spellEnd"/>
+      <w:r>
+        <w:rPr>
+          <w:lang w:val="id-ID"/>
+        </w:rPr>
+        <w:t xml:space="preserve"> yang diperlukan, yaitu data-data dari wisma itu sendiri, jenis kamarnya, </w:t>
+      </w:r>
+      <w:r>
+        <w:t>beberapa petugas,</w:t>
+      </w:r>
+      <w:r>
+        <w:rPr>
+          <w:lang w:val="id-ID"/>
+        </w:rPr>
+        <w:t xml:space="preserve"> dan</w:t>
+      </w:r>
+      <w:r>
+        <w:t xml:space="preserve"> </w:t>
+      </w:r>
+      <w:r>
+        <w:rPr>
+          <w:lang w:val="id-ID"/>
+        </w:rPr>
+        <w:t>kamar yang ada.</w:t>
+      </w:r>
+      <w:r>
+        <w:rPr>
+          <w:lang w:val="id-ID"/>
+        </w:rPr>
+        <w:t xml:space="preserve"> Data-data tersebut nantinya digunakan </w:t>
+      </w:r>
+      <w:r>
+        <w:rPr>
+          <w:lang w:val="id-ID"/>
+        </w:rPr>
+        <w:t>untuk</w:t>
+      </w:r>
+      <w:r>
+        <w:rPr>
+          <w:lang w:val="id-ID"/>
+        </w:rPr>
+        <w:t xml:space="preserve"> </w:t>
+      </w:r>
+      <w:proofErr w:type="spellStart"/>
+      <w:r>
+        <w:rPr>
+          <w:lang w:val="id-ID"/>
+        </w:rPr>
+        <w:t>reservasi</w:t>
+      </w:r>
+      <w:proofErr w:type="spellEnd"/>
+      <w:r>
+        <w:rPr>
+          <w:lang w:val="id-ID"/>
+        </w:rPr>
+        <w:t xml:space="preserve"> / pemesanan kamar dalam transaksi di web.</w:t>
+      </w:r>
+    </w:p>
+    <w:p>
+      <w:pPr>
+        <w:ind w:firstLine="720"/>
+        <w:jc w:val="both"/>
+        <w:rPr>
+          <w:lang w:val="id-ID"/>
+        </w:rPr>
+      </w:pPr>
+      <w:r>
+        <w:rPr>
+          <w:lang w:val="id-ID"/>
+        </w:rPr>
+        <w:t>Dalam sistem ini, tampilan web kami bedakan menjadi dua jenis tergantung siapa yang mengakses web tersebut, petugas/</w:t>
+      </w:r>
+      <w:proofErr w:type="spellStart"/>
+      <w:r>
+        <w:rPr>
+          <w:lang w:val="id-ID"/>
+        </w:rPr>
+        <w:t>admin</w:t>
+      </w:r>
+      <w:proofErr w:type="spellEnd"/>
+      <w:r>
+        <w:rPr>
+          <w:lang w:val="id-ID"/>
+        </w:rPr>
+        <w:t xml:space="preserve"> </w:t>
+      </w:r>
+      <w:proofErr w:type="spellStart"/>
+      <w:r>
+        <w:rPr>
+          <w:lang w:val="id-ID"/>
+        </w:rPr>
+        <w:t>ataukah</w:t>
+      </w:r>
+      <w:proofErr w:type="spellEnd"/>
+      <w:r>
+        <w:rPr>
+          <w:lang w:val="id-ID"/>
+        </w:rPr>
+        <w:t xml:space="preserve"> pemesan/tamu. Jika diakses oleh pemesan/tamu, sistem hanya</w:t>
+      </w:r>
+      <w:r>
+        <w:rPr>
+          <w:lang w:val="id-ID"/>
+        </w:rPr>
+        <w:t xml:space="preserve"> dapat</w:t>
+      </w:r>
+      <w:r>
+        <w:rPr>
+          <w:lang w:val="id-ID"/>
+        </w:rPr>
+        <w:t xml:space="preserve"> menampilkan menu </w:t>
+      </w:r>
+      <w:proofErr w:type="spellStart"/>
+      <w:r>
+        <w:rPr>
+          <w:lang w:val="id-ID"/>
+        </w:rPr>
+        <w:t>home</w:t>
+      </w:r>
+      <w:proofErr w:type="spellEnd"/>
+      <w:r>
+        <w:rPr>
+          <w:lang w:val="id-ID"/>
+        </w:rPr>
+        <w:t xml:space="preserve"> (</w:t>
+      </w:r>
+      <w:proofErr w:type="spellStart"/>
+      <w:r>
+        <w:rPr>
+          <w:i/>
+          <w:lang w:val="id-ID"/>
+        </w:rPr>
+        <w:t>indeks.php</w:t>
+      </w:r>
+      <w:proofErr w:type="spellEnd"/>
+      <w:r>
+        <w:rPr>
+          <w:lang w:val="id-ID"/>
+        </w:rPr>
+        <w:t>) dan layanan (</w:t>
+      </w:r>
+      <w:proofErr w:type="spellStart"/>
+      <w:r>
+        <w:rPr>
+          <w:i/>
+          <w:lang w:val="id-ID"/>
+        </w:rPr>
+        <w:t>services.php</w:t>
+      </w:r>
+      <w:proofErr w:type="spellEnd"/>
+      <w:r>
+        <w:rPr>
+          <w:lang w:val="id-ID"/>
+        </w:rPr>
+        <w:t xml:space="preserve">) saja. </w:t>
+      </w:r>
+      <w:r>
+        <w:rPr>
+          <w:lang w:val="id-ID"/>
+        </w:rPr>
+        <w:t>Di d</w:t>
+      </w:r>
+      <w:r>
+        <w:rPr>
+          <w:lang w:val="id-ID"/>
+        </w:rPr>
+        <w:t xml:space="preserve">alam menu </w:t>
+      </w:r>
+      <w:proofErr w:type="spellStart"/>
+      <w:r>
+        <w:rPr>
+          <w:lang w:val="id-ID"/>
+        </w:rPr>
+        <w:t>home</w:t>
+      </w:r>
+      <w:proofErr w:type="spellEnd"/>
+      <w:r>
+        <w:rPr>
+          <w:lang w:val="id-ID"/>
+        </w:rPr>
+        <w:t xml:space="preserve"> kami menampilkan deskripsi sistem, menampilkan wisma apa saja yang ada, dan perkenalan dari pembuat web. Sedangkan di menu layanan, </w:t>
+      </w:r>
+      <w:r>
+        <w:rPr>
+          <w:lang w:val="id-ID"/>
+        </w:rPr>
+        <w:t xml:space="preserve">kami </w:t>
+      </w:r>
+      <w:r>
+        <w:rPr>
+          <w:lang w:val="id-ID"/>
+        </w:rPr>
+        <w:t>menampilkan informasi yang berguna bagi pemesan untuk melihat fasilitas-fasilitas apa saja yang disediakan dari masing-masing wisma</w:t>
+      </w:r>
+      <w:r>
+        <w:rPr>
+          <w:lang w:val="id-ID"/>
+        </w:rPr>
+        <w:t>, termasuk harga sewa</w:t>
+      </w:r>
+      <w:r>
+        <w:rPr>
+          <w:lang w:val="id-ID"/>
+        </w:rPr>
+        <w:t>nya</w:t>
+      </w:r>
+      <w:r>
+        <w:rPr>
+          <w:lang w:val="id-ID"/>
+        </w:rPr>
+        <w:t>.</w:t>
+      </w:r>
+    </w:p>
+    <w:p>
+      <w:pPr>
+        <w:ind w:firstLine="720"/>
+        <w:jc w:val="both"/>
+      </w:pPr>
+      <w:r>
+        <w:rPr>
+          <w:lang w:val="id-ID"/>
+        </w:rPr>
+        <w:t>Ada perbedaan saat s</w:t>
+      </w:r>
+      <w:r>
+        <w:rPr>
+          <w:lang w:val="id-ID"/>
+        </w:rPr>
+        <w:t>istem ini diakses oleh petugas/</w:t>
+      </w:r>
+      <w:proofErr w:type="spellStart"/>
+      <w:r>
+        <w:rPr>
+          <w:lang w:val="id-ID"/>
+        </w:rPr>
+        <w:t>admin</w:t>
+      </w:r>
+      <w:proofErr w:type="spellEnd"/>
+      <w:r>
+        <w:rPr>
+          <w:lang w:val="id-ID"/>
+        </w:rPr>
+        <w:t xml:space="preserve">, </w:t>
+      </w:r>
+      <w:r>
+        <w:rPr>
+          <w:lang w:val="id-ID"/>
+        </w:rPr>
+        <w:t xml:space="preserve">yaitu </w:t>
+      </w:r>
+      <w:r>
+        <w:rPr>
+          <w:lang w:val="id-ID"/>
+        </w:rPr>
+        <w:t xml:space="preserve">sistem dapat menampilkan menu </w:t>
+      </w:r>
+      <w:proofErr w:type="spellStart"/>
+      <w:r>
+        <w:rPr>
+          <w:lang w:val="id-ID"/>
+        </w:rPr>
+        <w:t>home</w:t>
+      </w:r>
+      <w:proofErr w:type="spellEnd"/>
+      <w:r>
+        <w:rPr>
+          <w:lang w:val="id-ID"/>
+        </w:rPr>
+        <w:t xml:space="preserve">, </w:t>
+      </w:r>
+      <w:proofErr w:type="spellStart"/>
+      <w:r>
+        <w:rPr>
+          <w:lang w:val="id-ID"/>
+        </w:rPr>
+        <w:t>reservasi</w:t>
+      </w:r>
+      <w:proofErr w:type="spellEnd"/>
+      <w:r>
+        <w:rPr>
+          <w:lang w:val="id-ID"/>
+        </w:rPr>
+        <w:t xml:space="preserve"> pemesanan kamar (</w:t>
+      </w:r>
+      <w:proofErr w:type="spellStart"/>
+      <w:r>
+        <w:rPr>
+          <w:i/>
+          <w:lang w:val="id-ID"/>
+        </w:rPr>
+        <w:t>reservation.php</w:t>
+      </w:r>
+      <w:proofErr w:type="spellEnd"/>
+      <w:r>
+        <w:rPr>
+          <w:lang w:val="id-ID"/>
+        </w:rPr>
+        <w:t>) dan transaksi (</w:t>
+      </w:r>
+      <w:proofErr w:type="spellStart"/>
+      <w:r>
+        <w:rPr>
+          <w:i/>
+          <w:lang w:val="id-ID"/>
+        </w:rPr>
+        <w:t>transactions.php</w:t>
+      </w:r>
+      <w:proofErr w:type="spellEnd"/>
+      <w:r>
+        <w:rPr>
+          <w:lang w:val="id-ID"/>
+        </w:rPr>
+        <w:t xml:space="preserve">). Menu </w:t>
+      </w:r>
+      <w:proofErr w:type="spellStart"/>
+      <w:r>
+        <w:rPr>
+          <w:lang w:val="id-ID"/>
+        </w:rPr>
+        <w:t>home</w:t>
+      </w:r>
+      <w:proofErr w:type="spellEnd"/>
+      <w:r>
+        <w:rPr>
+          <w:lang w:val="id-ID"/>
+        </w:rPr>
+        <w:t xml:space="preserve"> disini hampir sama dengan menu </w:t>
+      </w:r>
+      <w:proofErr w:type="spellStart"/>
+      <w:r>
+        <w:rPr>
+          <w:lang w:val="id-ID"/>
+        </w:rPr>
+        <w:t>home</w:t>
+      </w:r>
+      <w:proofErr w:type="spellEnd"/>
+      <w:r>
+        <w:rPr>
+          <w:lang w:val="id-ID"/>
+        </w:rPr>
+        <w:t xml:space="preserve"> ketika diakses oleh pemesan/tamu, hanya saja jika diakses oleh petugas menu ini akan muncul nama petugas yang sedang </w:t>
+      </w:r>
+      <w:proofErr w:type="spellStart"/>
+      <w:r>
+        <w:rPr>
+          <w:lang w:val="id-ID"/>
+        </w:rPr>
+        <w:t>login</w:t>
+      </w:r>
+      <w:proofErr w:type="spellEnd"/>
+      <w:r>
+        <w:rPr>
+          <w:lang w:val="id-ID"/>
+        </w:rPr>
+        <w:t xml:space="preserve"> sebagai </w:t>
+      </w:r>
+      <w:proofErr w:type="spellStart"/>
+      <w:r>
+        <w:rPr>
+          <w:lang w:val="id-ID"/>
+        </w:rPr>
+        <w:t>admin</w:t>
+      </w:r>
+      <w:proofErr w:type="spellEnd"/>
+      <w:r>
+        <w:rPr>
+          <w:lang w:val="id-ID"/>
+        </w:rPr>
+        <w:t xml:space="preserve">. Di dalam menu </w:t>
+      </w:r>
+      <w:proofErr w:type="spellStart"/>
+      <w:r>
+        <w:rPr>
+          <w:lang w:val="id-ID"/>
+        </w:rPr>
+        <w:t>reservasi</w:t>
+      </w:r>
+      <w:proofErr w:type="spellEnd"/>
+      <w:r>
+        <w:rPr>
+          <w:lang w:val="id-ID"/>
+        </w:rPr>
+        <w:t>, petugas</w:t>
+      </w:r>
+      <w:r>
+        <w:rPr>
+          <w:lang w:val="id-ID"/>
+        </w:rPr>
+        <w:t xml:space="preserve"> akan</w:t>
+      </w:r>
+      <w:r>
+        <w:rPr>
+          <w:lang w:val="id-ID"/>
+        </w:rPr>
+        <w:t xml:space="preserve"> memilih wisma dan tipe kamar terlebih dahulu untuk memulai pemesanan. Kemudian petugas memilih nomor kamar yang tersedia, beserta tang</w:t>
+      </w:r>
+      <w:r>
+        <w:rPr>
+          <w:lang w:val="id-ID"/>
+        </w:rPr>
+        <w:t xml:space="preserve">gal </w:t>
+      </w:r>
+      <w:proofErr w:type="spellStart"/>
+      <w:r>
+        <w:rPr>
+          <w:lang w:val="id-ID"/>
+        </w:rPr>
+        <w:t>check</w:t>
+      </w:r>
+      <w:proofErr w:type="spellEnd"/>
+      <w:r>
+        <w:rPr>
+          <w:lang w:val="id-ID"/>
+        </w:rPr>
+        <w:t xml:space="preserve">-in, dan tanggal </w:t>
+      </w:r>
+      <w:proofErr w:type="spellStart"/>
+      <w:r>
+        <w:rPr>
+          <w:lang w:val="id-ID"/>
+        </w:rPr>
+        <w:t>check-</w:t>
+      </w:r>
+      <w:r>
+        <w:rPr>
+          <w:lang w:val="id-ID"/>
+        </w:rPr>
+        <w:t>out</w:t>
+      </w:r>
+      <w:proofErr w:type="spellEnd"/>
+      <w:r>
+        <w:rPr>
+          <w:lang w:val="id-ID"/>
+        </w:rPr>
+        <w:t>. Setelah itu, petugas akan memasukkan data diri tamu yang diperlukan.</w:t>
+      </w:r>
+      <w:r>
+        <w:rPr>
+          <w:lang w:val="id-ID"/>
+        </w:rPr>
+        <w:t xml:space="preserve"> Setelah semua </w:t>
+      </w:r>
+      <w:r>
+        <w:rPr>
+          <w:lang w:val="id-ID"/>
+        </w:rPr>
+        <w:t xml:space="preserve">data dimasukkan, sistem akan menampilkan ulang / </w:t>
+      </w:r>
+      <w:proofErr w:type="spellStart"/>
+      <w:r>
+        <w:rPr>
+          <w:i/>
+          <w:lang w:val="id-ID"/>
+        </w:rPr>
+        <w:t>review</w:t>
+      </w:r>
+      <w:proofErr w:type="spellEnd"/>
+      <w:r>
+        <w:rPr>
+          <w:lang w:val="id-ID"/>
+        </w:rPr>
+        <w:t xml:space="preserve"> data-data yang telah dimasukkan sebelumnya. Hal ini bertujuan untuk mengecek kembali apakah ada data yang salah dari masukkan sebelumnya. Jika benar maka data-data tadi akan masuk di </w:t>
+      </w:r>
+      <w:proofErr w:type="spellStart"/>
+      <w:r>
+        <w:rPr>
+          <w:i/>
+          <w:lang w:val="id-ID"/>
+        </w:rPr>
+        <w:t>database</w:t>
+      </w:r>
+      <w:proofErr w:type="spellEnd"/>
+      <w:r>
+        <w:rPr>
+          <w:lang w:val="id-ID"/>
+        </w:rPr>
+        <w:t xml:space="preserve"> setelah petugas memilih tombol konfirmasi. </w:t>
+      </w:r>
+      <w:r>
+        <w:rPr>
+          <w:lang w:val="id-ID"/>
+        </w:rPr>
+        <w:t xml:space="preserve">Menu lainnya yaitu menu transaksi, disini petugas dapat mengecek beberapa perintah yang tersedia, yaitu </w:t>
+      </w:r>
+      <w:r>
+        <w:rPr>
+          <w:lang w:val="id-ID"/>
+        </w:rPr>
+        <w:t>menampilkan</w:t>
+      </w:r>
+      <w:r>
+        <w:rPr>
+          <w:lang w:val="id-ID"/>
+        </w:rPr>
+        <w:t xml:space="preserve"> kamar kosong, </w:t>
+      </w:r>
+      <w:r>
+        <w:rPr>
+          <w:lang w:val="id-ID"/>
+        </w:rPr>
+        <w:t xml:space="preserve">menampilkan pemasukan dari berbagai wisma, menampilkan transaksi di bulan tertentu, dan </w:t>
+      </w:r>
+      <w:r>
+        <w:rPr>
+          <w:lang w:val="id-ID"/>
+        </w:rPr>
+        <w:t>menampilkan daftar tamu yang menyewa di tanggal tertentu.</w:t>
+      </w:r>
+    </w:p>
+    <w:p>
+      <w:pPr>
+        <w:rPr>
+          <w:lang w:val="id-ID"/>
+        </w:rPr>
+      </w:pPr>
+    </w:p>
+    <w:p>
+      <w:pPr>
+        <w:rPr>
+          <w:lang w:val="id-ID"/>
+        </w:rPr>
+      </w:pPr>
     </w:p>
     <w:p>
       <w:pPr>
@@ -473,22 +1113,15 @@
           <w:lang w:val="id-ID"/>
         </w:rPr>
       </w:pPr>
-    </w:p>
-    <w:p>
-      <w:pPr>
-        <w:rPr>
-          <w:lang w:val="id-ID"/>
-        </w:rPr>
-      </w:pPr>
       <w:r>
         <w:rPr>
           <w:noProof/>
           <w:lang w:val="id-ID" w:eastAsia="id-ID"/>
         </w:rPr>
         <w:drawing>
-          <wp:inline distT="0" distB="0" distL="0" distR="0" wp14:anchorId="576FE807" wp14:editId="7764B156">
-            <wp:extent cx="5732145" cy="3427730"/>
-            <wp:effectExtent l="0" t="0" r="1905" b="1270"/>
+          <wp:inline distT="0" distB="0" distL="0" distR="0" wp14:anchorId="1612E918" wp14:editId="6E52F878">
+            <wp:extent cx="5732145" cy="3353435"/>
+            <wp:effectExtent l="0" t="0" r="1905" b="0"/>
             <wp:docPr id="1" name="Picture 1"/>
             <wp:cNvGraphicFramePr>
               <a:graphicFrameLocks xmlns:a="http://schemas.openxmlformats.org/drawingml/2006/main" noChangeAspect="1"/>
@@ -500,27 +1133,20 @@
                     <pic:cNvPr id="1" name=""/>
                     <pic:cNvPicPr/>
                   </pic:nvPicPr>
-                  <pic:blipFill rotWithShape="1">
+                  <pic:blipFill>
                     <a:blip r:embed="rId7"/>
-                    <a:srcRect t="22587"/>
-                    <a:stretch/>
+                    <a:stretch>
+                      <a:fillRect/>
+                    </a:stretch>
                   </pic:blipFill>
-                  <pic:spPr bwMode="auto">
+                  <pic:spPr>
                     <a:xfrm>
                       <a:off x="0" y="0"/>
-                      <a:ext cx="5732145" cy="3427730"/>
+                      <a:ext cx="5732145" cy="3353435"/>
                     </a:xfrm>
                     <a:prstGeom prst="rect">
                       <a:avLst/>
                     </a:prstGeom>
-                    <a:ln>
-                      <a:noFill/>
-                    </a:ln>
-                    <a:extLst>
-                      <a:ext uri="{53640926-AAD7-44D8-BBD7-CCE9431645EC}">
-                        <a14:shadowObscured xmlns:a14="http://schemas.microsoft.com/office/drawing/2010/main"/>
-                      </a:ext>
-                    </a:extLst>
                   </pic:spPr>
                 </pic:pic>
               </a:graphicData>
@@ -553,20 +1179,6 @@
     <w:p>
       <w:pPr>
         <w:rPr>
-          <w:lang w:val="id-ID"/>
-        </w:rPr>
-      </w:pPr>
-    </w:p>
-    <w:p>
-      <w:pPr>
-        <w:rPr>
-          <w:lang w:val="id-ID"/>
-        </w:rPr>
-      </w:pPr>
-    </w:p>
-    <w:p>
-      <w:pPr>
-        <w:rPr>
           <w:rFonts w:asciiTheme="majorHAnsi" w:eastAsiaTheme="majorEastAsia" w:hAnsiTheme="majorHAnsi" w:cstheme="majorBidi"/>
           <w:b/>
           <w:bCs/>
@@ -616,13 +1228,29 @@
           <w:highlight w:val="yellow"/>
           <w:lang w:val="id-ID"/>
         </w:rPr>
-        <w:t>Tuliskan form-form yang dibuat</w:t>
-      </w:r>
+        <w:t xml:space="preserve">Tuliskan </w:t>
+      </w:r>
+      <w:proofErr w:type="spellStart"/>
       <w:r>
         <w:rPr>
           <w:highlight w:val="yellow"/>
           <w:lang w:val="id-ID"/>
         </w:rPr>
+        <w:t>form-form</w:t>
+      </w:r>
+      <w:proofErr w:type="spellEnd"/>
+      <w:r>
+        <w:rPr>
+          <w:highlight w:val="yellow"/>
+          <w:lang w:val="id-ID"/>
+        </w:rPr>
+        <w:t xml:space="preserve"> yang dibuat</w:t>
+      </w:r>
+      <w:r>
+        <w:rPr>
+          <w:highlight w:val="yellow"/>
+          <w:lang w:val="id-ID"/>
+        </w:rPr>
         <w:t>,</w:t>
       </w:r>
       <w:r>
@@ -630,21 +1258,101 @@
           <w:highlight w:val="yellow"/>
           <w:lang w:val="id-ID"/>
         </w:rPr>
-        <w:t xml:space="preserve"> utamanya untuk tabel transaksional. Tuliskan fungsionalitas </w:t>
-      </w:r>
+        <w:t xml:space="preserve"> utamanya untuk tabel </w:t>
+      </w:r>
+      <w:proofErr w:type="spellStart"/>
       <w:r>
         <w:rPr>
           <w:highlight w:val="yellow"/>
           <w:lang w:val="id-ID"/>
         </w:rPr>
-        <w:t xml:space="preserve">yang tersedia pada form tersebut </w:t>
-      </w:r>
+        <w:t>transaksional</w:t>
+      </w:r>
+      <w:proofErr w:type="spellEnd"/>
       <w:r>
         <w:rPr>
           <w:highlight w:val="yellow"/>
           <w:lang w:val="id-ID"/>
         </w:rPr>
-        <w:t>(insert, update, delete).</w:t>
+        <w:t xml:space="preserve">. Tuliskan fungsionalitas </w:t>
+      </w:r>
+      <w:r>
+        <w:rPr>
+          <w:highlight w:val="yellow"/>
+          <w:lang w:val="id-ID"/>
+        </w:rPr>
+        <w:t xml:space="preserve">yang tersedia pada </w:t>
+      </w:r>
+      <w:proofErr w:type="spellStart"/>
+      <w:r>
+        <w:rPr>
+          <w:highlight w:val="yellow"/>
+          <w:lang w:val="id-ID"/>
+        </w:rPr>
+        <w:t>form</w:t>
+      </w:r>
+      <w:proofErr w:type="spellEnd"/>
+      <w:r>
+        <w:rPr>
+          <w:highlight w:val="yellow"/>
+          <w:lang w:val="id-ID"/>
+        </w:rPr>
+        <w:t xml:space="preserve"> tersebut </w:t>
+      </w:r>
+      <w:r>
+        <w:rPr>
+          <w:highlight w:val="yellow"/>
+          <w:lang w:val="id-ID"/>
+        </w:rPr>
+        <w:t>(</w:t>
+      </w:r>
+      <w:proofErr w:type="spellStart"/>
+      <w:r>
+        <w:rPr>
+          <w:highlight w:val="yellow"/>
+          <w:lang w:val="id-ID"/>
+        </w:rPr>
+        <w:t>insert</w:t>
+      </w:r>
+      <w:proofErr w:type="spellEnd"/>
+      <w:r>
+        <w:rPr>
+          <w:highlight w:val="yellow"/>
+          <w:lang w:val="id-ID"/>
+        </w:rPr>
+        <w:t xml:space="preserve">, </w:t>
+      </w:r>
+      <w:proofErr w:type="spellStart"/>
+      <w:r>
+        <w:rPr>
+          <w:highlight w:val="yellow"/>
+          <w:lang w:val="id-ID"/>
+        </w:rPr>
+        <w:t>update</w:t>
+      </w:r>
+      <w:proofErr w:type="spellEnd"/>
+      <w:r>
+        <w:rPr>
+          <w:highlight w:val="yellow"/>
+          <w:lang w:val="id-ID"/>
+        </w:rPr>
+        <w:t xml:space="preserve">, </w:t>
+      </w:r>
+      <w:proofErr w:type="spellStart"/>
+      <w:r>
+        <w:rPr>
+          <w:highlight w:val="yellow"/>
+          <w:lang w:val="id-ID"/>
+        </w:rPr>
+        <w:t>delete</w:t>
+      </w:r>
+      <w:proofErr w:type="spellEnd"/>
+      <w:r>
+        <w:rPr>
+          <w:highlight w:val="yellow"/>
+          <w:lang w:val="id-ID"/>
+        </w:rPr>
+        <w:t>).</w:t>
       </w:r>
       <w:r>
         <w:rPr>
@@ -675,7 +1383,21 @@
         <w:rPr>
           <w:lang w:val="id-ID"/>
         </w:rPr>
-        <w:t xml:space="preserve"> ….,</w:t>
+        <w:t xml:space="preserve"> </w:t>
+      </w:r>
+      <w:proofErr w:type="spellStart"/>
+      <w:r>
+        <w:rPr>
+          <w:lang w:val="id-ID"/>
+        </w:rPr>
+        <w:t>Reservasi</w:t>
+      </w:r>
+      <w:proofErr w:type="spellEnd"/>
+      <w:r>
+        <w:rPr>
+          <w:lang w:val="id-ID"/>
+        </w:rPr>
+        <w:t>,</w:t>
       </w:r>
     </w:p>
     <w:p>
@@ -689,21 +1411,46 @@
         <w:rPr>
           <w:lang w:val="id-ID"/>
         </w:rPr>
-        <w:t>Fungsionalitas: bisa insert, update, delete</w:t>
-      </w:r>
-      <w:r>
-        <w:rPr>
-          <w:lang w:val="id-ID"/>
-        </w:rPr>
-        <w:t xml:space="preserve"> </w:t>
-      </w:r>
-      <w:r>
-        <w:rPr>
-          <w:highlight w:val="yellow"/>
-          <w:lang w:val="id-ID"/>
-        </w:rPr>
-        <w:t>*) coret yang tidak diimplementasikan</w:t>
-      </w:r>
+        <w:t xml:space="preserve">Fungsionalitas: bisa </w:t>
+      </w:r>
+      <w:proofErr w:type="spellStart"/>
+      <w:r>
+        <w:rPr>
+          <w:lang w:val="id-ID"/>
+        </w:rPr>
+        <w:t>insert</w:t>
+      </w:r>
+      <w:proofErr w:type="spellEnd"/>
+      <w:r>
+        <w:rPr>
+          <w:lang w:val="id-ID"/>
+        </w:rPr>
+        <w:t xml:space="preserve">, </w:t>
+      </w:r>
+      <w:proofErr w:type="spellStart"/>
+      <w:r>
+        <w:rPr>
+          <w:strike/>
+          <w:lang w:val="id-ID"/>
+        </w:rPr>
+        <w:t>update</w:t>
+      </w:r>
+      <w:proofErr w:type="spellEnd"/>
+      <w:r>
+        <w:rPr>
+          <w:lang w:val="id-ID"/>
+        </w:rPr>
+        <w:t xml:space="preserve">, </w:t>
+      </w:r>
+      <w:proofErr w:type="spellStart"/>
+      <w:r>
+        <w:rPr>
+          <w:strike/>
+          <w:lang w:val="id-ID"/>
+        </w:rPr>
+        <w:t>delete</w:t>
+      </w:r>
+      <w:proofErr w:type="spellEnd"/>
     </w:p>
     <w:p>
       <w:pPr>
@@ -717,6 +1464,77 @@
           <w:lang w:val="id-ID"/>
         </w:rPr>
         <w:t>Mahasiswa yang membuat:</w:t>
+      </w:r>
+      <w:r>
+        <w:rPr>
+          <w:lang w:val="id-ID"/>
+        </w:rPr>
+        <w:t xml:space="preserve"> Panji Rimawan (tampilan dan </w:t>
+      </w:r>
+      <w:proofErr w:type="spellStart"/>
+      <w:r>
+        <w:rPr>
+          <w:lang w:val="id-ID"/>
+        </w:rPr>
+        <w:t>query</w:t>
+      </w:r>
+      <w:proofErr w:type="spellEnd"/>
+      <w:r>
+        <w:rPr>
+          <w:lang w:val="id-ID"/>
+        </w:rPr>
+        <w:t>)</w:t>
+      </w:r>
+    </w:p>
+    <w:p>
+      <w:pPr>
+        <w:pStyle w:val="ListParagraph"/>
+        <w:ind w:left="0"/>
+        <w:jc w:val="center"/>
+        <w:rPr>
+          <w:lang w:val="id-ID"/>
+        </w:rPr>
+      </w:pPr>
+      <w:r>
+        <w:rPr>
+          <w:noProof/>
+          <w:lang w:val="id-ID" w:eastAsia="id-ID"/>
+        </w:rPr>
+        <w:drawing>
+          <wp:inline distT="0" distB="0" distL="0" distR="0" wp14:anchorId="6A72C7C6" wp14:editId="142D5FF8">
+            <wp:extent cx="5732145" cy="3749675"/>
+            <wp:effectExtent l="0" t="0" r="1905" b="3175"/>
+            <wp:docPr id="4" name="Picture 4"/>
+            <wp:cNvGraphicFramePr>
+              <a:graphicFrameLocks xmlns:a="http://schemas.openxmlformats.org/drawingml/2006/main" noChangeAspect="1"/>
+            </wp:cNvGraphicFramePr>
+            <a:graphic xmlns:a="http://schemas.openxmlformats.org/drawingml/2006/main">
+              <a:graphicData uri="http://schemas.openxmlformats.org/drawingml/2006/picture">
+                <pic:pic xmlns:pic="http://schemas.openxmlformats.org/drawingml/2006/picture">
+                  <pic:nvPicPr>
+                    <pic:cNvPr id="1" name=""/>
+                    <pic:cNvPicPr/>
+                  </pic:nvPicPr>
+                  <pic:blipFill>
+                    <a:blip r:embed="rId8"/>
+                    <a:stretch>
+                      <a:fillRect/>
+                    </a:stretch>
+                  </pic:blipFill>
+                  <pic:spPr>
+                    <a:xfrm>
+                      <a:off x="0" y="0"/>
+                      <a:ext cx="5732145" cy="3749675"/>
+                    </a:xfrm>
+                    <a:prstGeom prst="rect">
+                      <a:avLst/>
+                    </a:prstGeom>
+                  </pic:spPr>
+                </pic:pic>
+              </a:graphicData>
+            </a:graphic>
+          </wp:inline>
+        </w:drawing>
       </w:r>
     </w:p>
     <w:p>
@@ -734,6 +1552,7 @@
           <w:ilvl w:val="0"/>
           <w:numId w:val="1"/>
         </w:numPr>
+        <w:ind w:left="0" w:firstLine="360"/>
         <w:rPr>
           <w:lang w:val="id-ID"/>
         </w:rPr>
@@ -748,8 +1567,16 @@
         <w:rPr>
           <w:lang w:val="id-ID"/>
         </w:rPr>
-        <w:t>….,</w:t>
-      </w:r>
+        <w:t>Transaksi</w:t>
+      </w:r>
+      <w:r>
+        <w:rPr>
+          <w:lang w:val="id-ID"/>
+        </w:rPr>
+        <w:t>,</w:t>
+      </w:r>
+      <w:bookmarkStart w:id="0" w:name="_GoBack"/>
+      <w:bookmarkEnd w:id="0"/>
     </w:p>
     <w:p>
       <w:pPr>
@@ -768,28 +1595,45 @@
         <w:rPr>
           <w:lang w:val="id-ID"/>
         </w:rPr>
-        <w:t xml:space="preserve">bisa insert, </w:t>
-      </w:r>
+        <w:t xml:space="preserve">bisa </w:t>
+      </w:r>
+      <w:proofErr w:type="spellStart"/>
       <w:r>
         <w:rPr>
           <w:strike/>
           <w:lang w:val="id-ID"/>
         </w:rPr>
-        <w:t>update, delete</w:t>
-      </w:r>
-      <w:r>
-        <w:rPr>
-          <w:lang w:val="id-ID"/>
-        </w:rPr>
-        <w:t xml:space="preserve"> </w:t>
-      </w:r>
-      <w:r>
-        <w:rPr>
-          <w:highlight w:val="yellow"/>
-          <w:lang w:val="id-ID"/>
-        </w:rPr>
-        <w:t>*) coret yang tidak diimplementasikan</w:t>
-      </w:r>
+        <w:t>insert</w:t>
+      </w:r>
+      <w:proofErr w:type="spellEnd"/>
+      <w:r>
+        <w:rPr>
+          <w:lang w:val="id-ID"/>
+        </w:rPr>
+        <w:t xml:space="preserve">, </w:t>
+      </w:r>
+      <w:proofErr w:type="spellStart"/>
+      <w:r>
+        <w:rPr>
+          <w:lang w:val="id-ID"/>
+        </w:rPr>
+        <w:t>update</w:t>
+      </w:r>
+      <w:proofErr w:type="spellEnd"/>
+      <w:r>
+        <w:rPr>
+          <w:lang w:val="id-ID"/>
+        </w:rPr>
+        <w:t xml:space="preserve">, </w:t>
+      </w:r>
+      <w:proofErr w:type="spellStart"/>
+      <w:r>
+        <w:rPr>
+          <w:lang w:val="id-ID"/>
+        </w:rPr>
+        <w:t>delete</w:t>
+      </w:r>
+      <w:proofErr w:type="spellEnd"/>
     </w:p>
     <w:p>
       <w:pPr>
@@ -803,6 +1647,26 @@
           <w:lang w:val="id-ID"/>
         </w:rPr>
         <w:t>Mahasiswa yang membuat:</w:t>
+      </w:r>
+      <w:r>
+        <w:rPr>
+          <w:lang w:val="id-ID"/>
+        </w:rPr>
+        <w:t xml:space="preserve"> Panji Rimawan (tampilan), Abdul Majid Hasani (</w:t>
+      </w:r>
+      <w:proofErr w:type="spellStart"/>
+      <w:r>
+        <w:rPr>
+          <w:lang w:val="id-ID"/>
+        </w:rPr>
+        <w:t>query</w:t>
+      </w:r>
+      <w:proofErr w:type="spellEnd"/>
+      <w:r>
+        <w:rPr>
+          <w:lang w:val="id-ID"/>
+        </w:rPr>
+        <w:t>)</w:t>
       </w:r>
     </w:p>
     <w:p>
@@ -854,135 +1718,225 @@
         <w:rPr>
           <w:lang w:val="id-ID"/>
         </w:rPr>
-        <w:t xml:space="preserve">bisa insert, update, </w:t>
-      </w:r>
+        <w:t xml:space="preserve">bisa </w:t>
+      </w:r>
+      <w:proofErr w:type="spellStart"/>
       <w:r>
         <w:rPr>
           <w:strike/>
           <w:lang w:val="id-ID"/>
         </w:rPr>
+        <w:t>insert</w:t>
+      </w:r>
+      <w:proofErr w:type="spellEnd"/>
+      <w:r>
+        <w:rPr>
+          <w:lang w:val="id-ID"/>
+        </w:rPr>
+        <w:t xml:space="preserve">, </w:t>
+      </w:r>
+      <w:proofErr w:type="spellStart"/>
+      <w:r>
+        <w:rPr>
+          <w:lang w:val="id-ID"/>
+        </w:rPr>
+        <w:t>update</w:t>
+      </w:r>
+      <w:proofErr w:type="spellEnd"/>
+      <w:r>
+        <w:rPr>
+          <w:lang w:val="id-ID"/>
+        </w:rPr>
+        <w:t xml:space="preserve">, </w:t>
+      </w:r>
+      <w:proofErr w:type="spellStart"/>
+      <w:r>
+        <w:rPr>
+          <w:strike/>
+          <w:lang w:val="id-ID"/>
+        </w:rPr>
         <w:t>delete</w:t>
       </w:r>
-      <w:r>
-        <w:rPr>
+      <w:proofErr w:type="spellEnd"/>
+    </w:p>
+    <w:p>
+      <w:pPr>
+        <w:pStyle w:val="ListParagraph"/>
+        <w:rPr>
+          <w:lang w:val="id-ID"/>
+        </w:rPr>
+      </w:pPr>
+      <w:r>
+        <w:rPr>
+          <w:lang w:val="id-ID"/>
+        </w:rPr>
+        <w:t>Mahasiswa yang membuat:</w:t>
+      </w:r>
+      <w:r>
+        <w:rPr>
+          <w:lang w:val="id-ID"/>
+        </w:rPr>
+        <w:t xml:space="preserve"> Panji Rimawan (tampilan dan </w:t>
+      </w:r>
+      <w:proofErr w:type="spellStart"/>
+      <w:r>
+        <w:rPr>
+          <w:lang w:val="id-ID"/>
+        </w:rPr>
+        <w:t>query</w:t>
+      </w:r>
+      <w:proofErr w:type="spellEnd"/>
+      <w:r>
+        <w:rPr>
+          <w:lang w:val="id-ID"/>
+        </w:rPr>
+        <w:t>)</w:t>
+      </w:r>
+      <w:r>
+        <w:rPr>
+          <w:lang w:val="id-ID"/>
+        </w:rPr>
+        <w:br w:type="page"/>
+      </w:r>
+    </w:p>
+    <w:p>
+      <w:pPr>
+        <w:pStyle w:val="Heading1"/>
+        <w:rPr>
+          <w:lang w:val="id-ID"/>
+        </w:rPr>
+      </w:pPr>
+      <w:proofErr w:type="spellStart"/>
+      <w:r>
+        <w:rPr>
+          <w:lang w:val="id-ID"/>
+        </w:rPr>
+        <w:lastRenderedPageBreak/>
+        <w:t>Query</w:t>
+      </w:r>
+      <w:proofErr w:type="spellEnd"/>
+      <w:r>
+        <w:rPr>
+          <w:lang w:val="id-ID"/>
+        </w:rPr>
+        <w:t xml:space="preserve"> dan Hasilnya</w:t>
+      </w:r>
+    </w:p>
+    <w:p>
+      <w:pPr>
+        <w:rPr>
+          <w:lang w:val="id-ID"/>
+        </w:rPr>
+      </w:pPr>
+    </w:p>
+    <w:p>
+      <w:pPr>
+        <w:rPr>
+          <w:lang w:val="id-ID"/>
+        </w:rPr>
+      </w:pPr>
+      <w:r>
+        <w:rPr>
+          <w:highlight w:val="yellow"/>
+          <w:lang w:val="id-ID"/>
+        </w:rPr>
+        <w:t xml:space="preserve">Tuliskan deskripsi </w:t>
+      </w:r>
+      <w:proofErr w:type="spellStart"/>
+      <w:r>
+        <w:rPr>
+          <w:highlight w:val="yellow"/>
+          <w:lang w:val="id-ID"/>
+        </w:rPr>
+        <w:t>query</w:t>
+      </w:r>
+      <w:proofErr w:type="spellEnd"/>
+      <w:r>
+        <w:rPr>
+          <w:highlight w:val="yellow"/>
+          <w:lang w:val="id-ID"/>
+        </w:rPr>
+        <w:t xml:space="preserve">, </w:t>
+      </w:r>
+      <w:proofErr w:type="spellStart"/>
+      <w:r>
+        <w:rPr>
+          <w:highlight w:val="yellow"/>
+          <w:lang w:val="id-ID"/>
+        </w:rPr>
+        <w:t>sintaks</w:t>
+      </w:r>
+      <w:proofErr w:type="spellEnd"/>
+      <w:r>
+        <w:rPr>
+          <w:highlight w:val="yellow"/>
           <w:lang w:val="id-ID"/>
         </w:rPr>
         <w:t xml:space="preserve"> </w:t>
       </w:r>
+      <w:proofErr w:type="spellStart"/>
       <w:r>
         <w:rPr>
           <w:highlight w:val="yellow"/>
           <w:lang w:val="id-ID"/>
         </w:rPr>
-        <w:t>*) coret yang tidak diimplementasikan</w:t>
-      </w:r>
-    </w:p>
-    <w:p>
-      <w:pPr>
-        <w:pStyle w:val="ListParagraph"/>
-        <w:rPr>
-          <w:lang w:val="id-ID"/>
-        </w:rPr>
-      </w:pPr>
-      <w:r>
-        <w:rPr>
-          <w:lang w:val="id-ID"/>
-        </w:rPr>
-        <w:t>Mahasiswa yang membuat:</w:t>
-      </w:r>
-    </w:p>
-    <w:p>
-      <w:pPr>
-        <w:pStyle w:val="ListParagraph"/>
-        <w:rPr>
-          <w:lang w:val="id-ID"/>
-        </w:rPr>
-      </w:pPr>
-    </w:p>
-    <w:p>
-      <w:pPr>
-        <w:pStyle w:val="ListParagraph"/>
-        <w:numPr>
-          <w:ilvl w:val="0"/>
-          <w:numId w:val="1"/>
-        </w:numPr>
-        <w:rPr>
-          <w:lang w:val="id-ID"/>
-        </w:rPr>
-      </w:pPr>
-      <w:r>
-        <w:rPr>
-          <w:lang w:val="id-ID"/>
-        </w:rPr>
-        <w:t>d</w:t>
-      </w:r>
-      <w:r>
-        <w:rPr>
-          <w:lang w:val="id-ID"/>
-        </w:rPr>
-        <w:t>st</w:t>
-      </w:r>
-    </w:p>
-    <w:p>
-      <w:pPr>
-        <w:rPr>
-          <w:lang w:val="id-ID"/>
-        </w:rPr>
-      </w:pPr>
-    </w:p>
-    <w:p>
-      <w:pPr>
-        <w:rPr>
-          <w:lang w:val="id-ID"/>
-        </w:rPr>
-      </w:pPr>
-      <w:r>
-        <w:rPr>
-          <w:lang w:val="id-ID"/>
-        </w:rPr>
-        <w:br w:type="page"/>
-      </w:r>
-    </w:p>
-    <w:p>
-      <w:pPr>
-        <w:pStyle w:val="Heading1"/>
-        <w:rPr>
-          <w:lang w:val="id-ID"/>
-        </w:rPr>
-      </w:pPr>
-      <w:r>
-        <w:rPr>
-          <w:lang w:val="id-ID"/>
-        </w:rPr>
-        <w:lastRenderedPageBreak/>
-        <w:t>Query dan Hasilnya</w:t>
-      </w:r>
-    </w:p>
-    <w:p>
-      <w:pPr>
-        <w:rPr>
-          <w:lang w:val="id-ID"/>
-        </w:rPr>
-      </w:pPr>
-    </w:p>
-    <w:p>
-      <w:pPr>
-        <w:rPr>
-          <w:lang w:val="id-ID"/>
-        </w:rPr>
-      </w:pPr>
+        <w:t>query</w:t>
+      </w:r>
+      <w:proofErr w:type="spellEnd"/>
       <w:r>
         <w:rPr>
           <w:highlight w:val="yellow"/>
           <w:lang w:val="id-ID"/>
         </w:rPr>
-        <w:t>Tuliskan deskripsi query, sintaks query dan hasilnya serta nama mahasiswa yang membuat.</w:t>
-      </w:r>
-      <w:r>
-        <w:rPr>
-          <w:lang w:val="id-ID"/>
-        </w:rPr>
-        <w:t xml:space="preserve"> Jika query tsb digunakan untuk menampilkan report, tuliskan nama halaman</w:t>
+        <w:t xml:space="preserve"> dan hasilnya serta nama mahasiswa yang membuat.</w:t>
+      </w:r>
+      <w:r>
+        <w:rPr>
+          <w:lang w:val="id-ID"/>
+        </w:rPr>
+        <w:t xml:space="preserve"> Jika </w:t>
+      </w:r>
+      <w:proofErr w:type="spellStart"/>
+      <w:r>
+        <w:rPr>
+          <w:lang w:val="id-ID"/>
+        </w:rPr>
+        <w:t>query</w:t>
+      </w:r>
+      <w:proofErr w:type="spellEnd"/>
+      <w:r>
+        <w:rPr>
+          <w:lang w:val="id-ID"/>
+        </w:rPr>
+        <w:t xml:space="preserve"> </w:t>
+      </w:r>
+      <w:proofErr w:type="spellStart"/>
+      <w:r>
+        <w:rPr>
+          <w:lang w:val="id-ID"/>
+        </w:rPr>
+        <w:t>tsb</w:t>
+      </w:r>
+      <w:proofErr w:type="spellEnd"/>
+      <w:r>
+        <w:rPr>
+          <w:lang w:val="id-ID"/>
+        </w:rPr>
+        <w:t xml:space="preserve"> digunakan untuk menampilkan </w:t>
+      </w:r>
+      <w:proofErr w:type="spellStart"/>
+      <w:r>
+        <w:rPr>
+          <w:lang w:val="id-ID"/>
+        </w:rPr>
+        <w:t>report</w:t>
+      </w:r>
+      <w:proofErr w:type="spellEnd"/>
+      <w:r>
+        <w:rPr>
+          <w:lang w:val="id-ID"/>
+        </w:rPr>
+        <w:t>, tuliskan nama halaman</w:t>
       </w:r>
       <w:r>
         <w:rPr>
@@ -1008,17 +1962,25 @@
           <w:lang w:val="id-ID"/>
         </w:rPr>
       </w:pPr>
-      <w:r>
-        <w:rPr>
-          <w:lang w:val="id-ID"/>
-        </w:rPr>
-        <w:t xml:space="preserve">Query: Menampilkan </w:t>
-      </w:r>
-      <w:r>
-        <w:rPr>
-          <w:lang w:val="id-ID"/>
-        </w:rPr>
-        <w:t>……</w:t>
+      <w:proofErr w:type="spellStart"/>
+      <w:r>
+        <w:rPr>
+          <w:lang w:val="id-ID"/>
+        </w:rPr>
+        <w:t>Query</w:t>
+      </w:r>
+      <w:proofErr w:type="spellEnd"/>
+      <w:r>
+        <w:rPr>
+          <w:lang w:val="id-ID"/>
+        </w:rPr>
+        <w:t>: Menampilkan</w:t>
+      </w:r>
+      <w:r>
+        <w:rPr>
+          <w:lang w:val="id-ID"/>
+        </w:rPr>
+        <w:t xml:space="preserve"> kamar kosong</w:t>
       </w:r>
     </w:p>
     <w:p>
@@ -1028,18 +1990,26 @@
           <w:lang w:val="id-ID"/>
         </w:rPr>
       </w:pPr>
-      <w:r>
-        <w:rPr>
-          <w:lang w:val="id-ID"/>
-        </w:rPr>
-        <w:t xml:space="preserve">Report: ya/ tidak </w:t>
-      </w:r>
-      <w:r>
-        <w:rPr>
-          <w:highlight w:val="yellow"/>
-          <w:lang w:val="id-ID"/>
-        </w:rPr>
-        <w:t>*) coret yang tidak perlu</w:t>
+      <w:proofErr w:type="spellStart"/>
+      <w:r>
+        <w:rPr>
+          <w:lang w:val="id-ID"/>
+        </w:rPr>
+        <w:t>Report</w:t>
+      </w:r>
+      <w:proofErr w:type="spellEnd"/>
+      <w:r>
+        <w:rPr>
+          <w:lang w:val="id-ID"/>
+        </w:rPr>
+        <w:t xml:space="preserve">: ya/ </w:t>
+      </w:r>
+      <w:r>
+        <w:rPr>
+          <w:strike/>
+          <w:lang w:val="id-ID"/>
+        </w:rPr>
+        <w:t>tidak</w:t>
       </w:r>
     </w:p>
     <w:p>
@@ -1049,11 +2019,19 @@
           <w:lang w:val="id-ID"/>
         </w:rPr>
       </w:pPr>
-      <w:r>
-        <w:rPr>
-          <w:lang w:val="id-ID"/>
-        </w:rPr>
-        <w:t>Sintaks:</w:t>
+      <w:proofErr w:type="spellStart"/>
+      <w:r>
+        <w:rPr>
+          <w:lang w:val="id-ID"/>
+        </w:rPr>
+        <w:t>Sintaks</w:t>
+      </w:r>
+      <w:proofErr w:type="spellEnd"/>
+      <w:r>
+        <w:rPr>
+          <w:lang w:val="id-ID"/>
+        </w:rPr>
+        <w:t>:</w:t>
       </w:r>
     </w:p>
     <w:tbl>
@@ -1141,7 +2119,7 @@
         <w:rPr>
           <w:lang w:val="id-ID"/>
         </w:rPr>
-        <w:t>Hasil: (Tampilkan screenshot hasil)</w:t>
+        <w:t>Hasil:</w:t>
       </w:r>
     </w:p>
     <w:p>
@@ -1155,7 +2133,7 @@
         <w:rPr>
           <w:lang w:val="id-ID"/>
         </w:rPr>
-        <w:t>Mahasiswa yang membuat:…..</w:t>
+        <w:t>Mahasiswa yang membuat: Panji Rimawan</w:t>
       </w:r>
     </w:p>
     <w:p>
@@ -1177,11 +2155,19 @@
           <w:lang w:val="id-ID"/>
         </w:rPr>
       </w:pPr>
-      <w:r>
-        <w:rPr>
-          <w:lang w:val="id-ID"/>
-        </w:rPr>
-        <w:t>Query: Menampilkan ……</w:t>
+      <w:proofErr w:type="spellStart"/>
+      <w:r>
+        <w:rPr>
+          <w:lang w:val="id-ID"/>
+        </w:rPr>
+        <w:t>Query</w:t>
+      </w:r>
+      <w:proofErr w:type="spellEnd"/>
+      <w:r>
+        <w:rPr>
+          <w:lang w:val="id-ID"/>
+        </w:rPr>
+        <w:t>: Menampilkan ……</w:t>
       </w:r>
     </w:p>
     <w:p>
@@ -1191,11 +2177,19 @@
           <w:lang w:val="id-ID"/>
         </w:rPr>
       </w:pPr>
-      <w:r>
-        <w:rPr>
-          <w:lang w:val="id-ID"/>
-        </w:rPr>
-        <w:t xml:space="preserve">Report: ya/ </w:t>
+      <w:proofErr w:type="spellStart"/>
+      <w:r>
+        <w:rPr>
+          <w:lang w:val="id-ID"/>
+        </w:rPr>
+        <w:t>Report</w:t>
+      </w:r>
+      <w:proofErr w:type="spellEnd"/>
+      <w:r>
+        <w:rPr>
+          <w:lang w:val="id-ID"/>
+        </w:rPr>
+        <w:t xml:space="preserve">: ya/ </w:t>
       </w:r>
       <w:r>
         <w:rPr>
@@ -1225,11 +2219,19 @@
           <w:lang w:val="id-ID"/>
         </w:rPr>
       </w:pPr>
-      <w:r>
-        <w:rPr>
-          <w:lang w:val="id-ID"/>
-        </w:rPr>
-        <w:t>Sintaks:</w:t>
+      <w:proofErr w:type="spellStart"/>
+      <w:r>
+        <w:rPr>
+          <w:lang w:val="id-ID"/>
+        </w:rPr>
+        <w:t>Sintaks</w:t>
+      </w:r>
+      <w:proofErr w:type="spellEnd"/>
+      <w:r>
+        <w:rPr>
+          <w:lang w:val="id-ID"/>
+        </w:rPr>
+        <w:t>:</w:t>
       </w:r>
     </w:p>
     <w:tbl>
@@ -1317,7 +2319,21 @@
         <w:rPr>
           <w:lang w:val="id-ID"/>
         </w:rPr>
-        <w:t>Hasil: (Tampilkan screenshot hasil)</w:t>
+        <w:t xml:space="preserve">Hasil: (Tampilkan </w:t>
+      </w:r>
+      <w:proofErr w:type="spellStart"/>
+      <w:r>
+        <w:rPr>
+          <w:lang w:val="id-ID"/>
+        </w:rPr>
+        <w:t>screenshot</w:t>
+      </w:r>
+      <w:proofErr w:type="spellEnd"/>
+      <w:r>
+        <w:rPr>
+          <w:lang w:val="id-ID"/>
+        </w:rPr>
+        <w:t xml:space="preserve"> hasil)</w:t>
       </w:r>
     </w:p>
     <w:p>
@@ -1353,11 +2369,19 @@
           <w:lang w:val="id-ID"/>
         </w:rPr>
       </w:pPr>
-      <w:r>
-        <w:rPr>
-          <w:lang w:val="id-ID"/>
-        </w:rPr>
-        <w:t>Query: Menampilkan ……</w:t>
+      <w:proofErr w:type="spellStart"/>
+      <w:r>
+        <w:rPr>
+          <w:lang w:val="id-ID"/>
+        </w:rPr>
+        <w:t>Query</w:t>
+      </w:r>
+      <w:proofErr w:type="spellEnd"/>
+      <w:r>
+        <w:rPr>
+          <w:lang w:val="id-ID"/>
+        </w:rPr>
+        <w:t>: Menampilkan ……</w:t>
       </w:r>
     </w:p>
     <w:p>
@@ -1367,11 +2391,19 @@
           <w:lang w:val="id-ID"/>
         </w:rPr>
       </w:pPr>
-      <w:r>
-        <w:rPr>
-          <w:lang w:val="id-ID"/>
-        </w:rPr>
-        <w:t xml:space="preserve">Report: </w:t>
+      <w:proofErr w:type="spellStart"/>
+      <w:r>
+        <w:rPr>
+          <w:lang w:val="id-ID"/>
+        </w:rPr>
+        <w:t>Report</w:t>
+      </w:r>
+      <w:proofErr w:type="spellEnd"/>
+      <w:r>
+        <w:rPr>
+          <w:lang w:val="id-ID"/>
+        </w:rPr>
+        <w:t xml:space="preserve">: </w:t>
       </w:r>
       <w:r>
         <w:rPr>
@@ -1401,11 +2433,19 @@
           <w:lang w:val="id-ID"/>
         </w:rPr>
       </w:pPr>
-      <w:r>
-        <w:rPr>
-          <w:lang w:val="id-ID"/>
-        </w:rPr>
-        <w:t>Sintaks:</w:t>
+      <w:proofErr w:type="spellStart"/>
+      <w:r>
+        <w:rPr>
+          <w:lang w:val="id-ID"/>
+        </w:rPr>
+        <w:t>Sintaks</w:t>
+      </w:r>
+      <w:proofErr w:type="spellEnd"/>
+      <w:r>
+        <w:rPr>
+          <w:lang w:val="id-ID"/>
+        </w:rPr>
+        <w:t>:</w:t>
       </w:r>
     </w:p>
     <w:tbl>
@@ -1493,7 +2533,21 @@
         <w:rPr>
           <w:lang w:val="id-ID"/>
         </w:rPr>
-        <w:t>Hasil: (Tampilkan screenshot hasil)</w:t>
+        <w:t xml:space="preserve">Hasil: (Tampilkan </w:t>
+      </w:r>
+      <w:proofErr w:type="spellStart"/>
+      <w:r>
+        <w:rPr>
+          <w:lang w:val="id-ID"/>
+        </w:rPr>
+        <w:t>screenshot</w:t>
+      </w:r>
+      <w:proofErr w:type="spellEnd"/>
+      <w:r>
+        <w:rPr>
+          <w:lang w:val="id-ID"/>
+        </w:rPr>
+        <w:t xml:space="preserve"> hasil)</w:t>
       </w:r>
     </w:p>
     <w:p>
@@ -1529,12 +2583,14 @@
           <w:lang w:val="id-ID"/>
         </w:rPr>
       </w:pPr>
+      <w:proofErr w:type="spellStart"/>
       <w:r>
         <w:rPr>
           <w:lang w:val="id-ID"/>
         </w:rPr>
         <w:t>dst</w:t>
       </w:r>
+      <w:proofErr w:type="spellEnd"/>
     </w:p>
     <w:p>
       <w:pPr>
@@ -1544,8 +2600,8 @@
       </w:pPr>
     </w:p>
     <w:sectPr>
-      <w:footerReference w:type="default" r:id="rId8"/>
-      <w:footerReference w:type="first" r:id="rId9"/>
+      <w:footerReference w:type="default" r:id="rId9"/>
+      <w:footerReference w:type="first" r:id="rId10"/>
       <w:pgSz w:w="11907" w:h="16839" w:code="9"/>
       <w:pgMar w:top="1440" w:right="1440" w:bottom="1440" w:left="1440" w:header="708" w:footer="708" w:gutter="0"/>
       <w:pgNumType w:start="0"/>
@@ -1638,11 +2694,47 @@
                   <w:rFonts w:ascii="Garamond" w:hAnsi="Garamond"/>
                 </w:rPr>
               </w:pPr>
+              <w:proofErr w:type="spellStart"/>
               <w:r>
                 <w:rPr>
                   <w:rFonts w:ascii="Garamond" w:hAnsi="Garamond"/>
                 </w:rPr>
-                <w:t>Laporan Final Project Sistem Basis Data Semester Gasal 2015/2016</w:t>
+                <w:t>Laporan</w:t>
+              </w:r>
+              <w:proofErr w:type="spellEnd"/>
+              <w:r>
+                <w:rPr>
+                  <w:rFonts w:ascii="Garamond" w:hAnsi="Garamond"/>
+                </w:rPr>
+                <w:t xml:space="preserve"> Final Project </w:t>
+              </w:r>
+              <w:proofErr w:type="spellStart"/>
+              <w:r>
+                <w:rPr>
+                  <w:rFonts w:ascii="Garamond" w:hAnsi="Garamond"/>
+                </w:rPr>
+                <w:t>Sistem</w:t>
+              </w:r>
+              <w:proofErr w:type="spellEnd"/>
+              <w:r>
+                <w:rPr>
+                  <w:rFonts w:ascii="Garamond" w:hAnsi="Garamond"/>
+                </w:rPr>
+                <w:t xml:space="preserve"> Basis Data Semester </w:t>
+              </w:r>
+              <w:proofErr w:type="spellStart"/>
+              <w:r>
+                <w:rPr>
+                  <w:rFonts w:ascii="Garamond" w:hAnsi="Garamond"/>
+                </w:rPr>
+                <w:t>Gasal</w:t>
+              </w:r>
+              <w:proofErr w:type="spellEnd"/>
+              <w:r>
+                <w:rPr>
+                  <w:rFonts w:ascii="Garamond" w:hAnsi="Garamond"/>
+                </w:rPr>
+                <w:t xml:space="preserve"> 2015/2016</w:t>
               </w:r>
             </w:p>
           </w:tc>
@@ -1671,7 +2763,7 @@
                 <w:rPr>
                   <w:noProof/>
                 </w:rPr>
-                <w:t>1</w:t>
+                <w:t>4</w:t>
               </w:r>
               <w:r>
                 <w:rPr>

</xml_diff>